<commit_message>
Assignment 4 doc changes
</commit_message>
<xml_diff>
--- a/Assignment_4/Assignment4_Report_doc.docx
+++ b/Assignment_4/Assignment4_Report_doc.docx
@@ -199,49 +199,7 @@
         <w:rPr>
           <w:rFonts w:ascii="Arial" w:hAnsi="Arial" w:cs="Arial"/>
         </w:rPr>
-        <w:t xml:space="preserve">(Part 1) A </w:t>
-      </w:r>
-      <w:proofErr w:type="spellStart"/>
-      <w:r>
-        <w:rPr>
-          <w:rFonts w:ascii="Arial" w:hAnsi="Arial" w:cs="Arial"/>
-        </w:rPr>
-        <w:t>cutoff</w:t>
-      </w:r>
-      <w:proofErr w:type="spellEnd"/>
-      <w:r>
-        <w:rPr>
-          <w:rFonts w:ascii="Arial" w:hAnsi="Arial" w:cs="Arial"/>
-        </w:rPr>
-        <w:t xml:space="preserve"> (defaults to, say, 1000) which you will update according to the first argument in the command line when running. It's your job to experiment and come up with a good value for this </w:t>
-      </w:r>
-      <w:proofErr w:type="spellStart"/>
-      <w:r>
-        <w:rPr>
-          <w:rFonts w:ascii="Arial" w:hAnsi="Arial" w:cs="Arial"/>
-        </w:rPr>
-        <w:t>cutoff</w:t>
-      </w:r>
-      <w:proofErr w:type="spellEnd"/>
-      <w:r>
-        <w:rPr>
-          <w:rFonts w:ascii="Arial" w:hAnsi="Arial" w:cs="Arial"/>
-        </w:rPr>
-        <w:t xml:space="preserve">. If there are fewer elements to sort than the </w:t>
-      </w:r>
-      <w:proofErr w:type="spellStart"/>
-      <w:r>
-        <w:rPr>
-          <w:rFonts w:ascii="Arial" w:hAnsi="Arial" w:cs="Arial"/>
-        </w:rPr>
-        <w:t>cutoff</w:t>
-      </w:r>
-      <w:proofErr w:type="spellEnd"/>
-      <w:r>
-        <w:rPr>
-          <w:rFonts w:ascii="Arial" w:hAnsi="Arial" w:cs="Arial"/>
-        </w:rPr>
-        <w:t>, then you should use the system sort instead.</w:t>
+        <w:t>(Part 1) A cutoff (defaults to, say, 1000) which you will update according to the first argument in the command line when running. It's your job to experiment and come up with a good value for this cutoff. If there are fewer elements to sort than the cutoff, then you should use the system sort instead.</w:t>
       </w:r>
     </w:p>
     <w:p>
@@ -267,21 +225,7 @@
         <w:rPr>
           <w:rFonts w:ascii="Arial" w:hAnsi="Arial" w:cs="Arial"/>
         </w:rPr>
-        <w:t xml:space="preserve">(Part 2) Recursion depth or the number of available threads. Using this determination, you might decide on an ideal number (t) of separate threads (stick to powers of 2) and arrange for that number of partitions to be parallelized (by preventing recursion after the depth of </w:t>
-      </w:r>
-      <w:proofErr w:type="spellStart"/>
-      <w:r>
-        <w:rPr>
-          <w:rFonts w:ascii="Arial" w:hAnsi="Arial" w:cs="Arial"/>
-        </w:rPr>
-        <w:t>lg</w:t>
-      </w:r>
-      <w:proofErr w:type="spellEnd"/>
-      <w:r>
-        <w:rPr>
-          <w:rFonts w:ascii="Arial" w:hAnsi="Arial" w:cs="Arial"/>
-        </w:rPr>
-        <w:t xml:space="preserve"> t is reached).</w:t>
+        <w:t>(Part 2) Recursion depth or the number of available threads. Using this determination, you might decide on an ideal number (t) of separate threads (stick to powers of 2) and arrange for that number of partitions to be parallelized (by preventing recursion after the depth of lg t is reached).</w:t>
       </w:r>
     </w:p>
     <w:p>
@@ -362,21 +306,7 @@
         <w:rPr>
           <w:rFonts w:ascii="Arial" w:hAnsi="Arial" w:cs="Arial"/>
         </w:rPr>
-        <w:t xml:space="preserve">Experiments should involve sorting arrays of sufficient size for the parallel sort to make a difference. You should run with many different array sizes (they must be sufficiently large to make parallel sorting worthwhile, obviously) and different </w:t>
-      </w:r>
-      <w:proofErr w:type="spellStart"/>
-      <w:r>
-        <w:rPr>
-          <w:rFonts w:ascii="Arial" w:hAnsi="Arial" w:cs="Arial"/>
-        </w:rPr>
-        <w:t>cutoff</w:t>
-      </w:r>
-      <w:proofErr w:type="spellEnd"/>
-      <w:r>
-        <w:rPr>
-          <w:rFonts w:ascii="Arial" w:hAnsi="Arial" w:cs="Arial"/>
-        </w:rPr>
-        <w:t xml:space="preserve"> schemes.</w:t>
+        <w:t>Experiments should involve sorting arrays of sufficient size for the parallel sort to make a difference. You should run with many different array sizes (they must be sufficiently large to make parallel sorting worthwhile, obviously) and different cutoff schemes.</w:t>
       </w:r>
     </w:p>
     <w:p>
@@ -445,49 +375,7 @@
         <w:rPr>
           <w:rFonts w:ascii="Arial" w:hAnsi="Arial" w:cs="Arial"/>
         </w:rPr>
-        <w:t xml:space="preserve">We have run simulations of experiments with different combinations of the </w:t>
-      </w:r>
-      <w:proofErr w:type="spellStart"/>
-      <w:r>
-        <w:rPr>
-          <w:rFonts w:ascii="Arial" w:hAnsi="Arial" w:cs="Arial"/>
-        </w:rPr>
-        <w:t>cutoff</w:t>
-      </w:r>
-      <w:proofErr w:type="spellEnd"/>
-      <w:r>
-        <w:rPr>
-          <w:rFonts w:ascii="Arial" w:hAnsi="Arial" w:cs="Arial"/>
-        </w:rPr>
-        <w:t xml:space="preserve"> values, </w:t>
-      </w:r>
-      <w:proofErr w:type="gramStart"/>
-      <w:r>
-        <w:rPr>
-          <w:rFonts w:ascii="Arial" w:hAnsi="Arial" w:cs="Arial"/>
-        </w:rPr>
-        <w:t>threads</w:t>
-      </w:r>
-      <w:proofErr w:type="gramEnd"/>
-      <w:r>
-        <w:rPr>
-          <w:rFonts w:ascii="Arial" w:hAnsi="Arial" w:cs="Arial"/>
-        </w:rPr>
-        <w:t xml:space="preserve"> and array sizes. From the observations of the runtimes, we can conclude that four threads </w:t>
-      </w:r>
-      <w:proofErr w:type="gramStart"/>
-      <w:r>
-        <w:rPr>
-          <w:rFonts w:ascii="Arial" w:hAnsi="Arial" w:cs="Arial"/>
-        </w:rPr>
-        <w:t>is</w:t>
-      </w:r>
-      <w:proofErr w:type="gramEnd"/>
-      <w:r>
-        <w:rPr>
-          <w:rFonts w:ascii="Arial" w:hAnsi="Arial" w:cs="Arial"/>
-        </w:rPr>
-        <w:t xml:space="preserve"> the optimal choice and there wouldn’t be much improvement in algorithm performance beyond four threads.</w:t>
+        <w:t>We have run simulations of experiments with different combinations of the cutoff values, threads and array sizes. From the observations of the runtimes, we can conclude that four threads is the optimal choice and there wouldn’t be much improvement in algorithm performance beyond four threads.</w:t>
       </w:r>
     </w:p>
     <w:p>
@@ -519,21 +407,7 @@
         <w:rPr>
           <w:rFonts w:ascii="Arial" w:hAnsi="Arial" w:cs="Arial"/>
         </w:rPr>
-        <w:t xml:space="preserve"> is achieved when the </w:t>
-      </w:r>
-      <w:proofErr w:type="spellStart"/>
-      <w:r>
-        <w:rPr>
-          <w:rFonts w:ascii="Arial" w:hAnsi="Arial" w:cs="Arial"/>
-        </w:rPr>
-        <w:t>cutoff</w:t>
-      </w:r>
-      <w:proofErr w:type="spellEnd"/>
-      <w:r>
-        <w:rPr>
-          <w:rFonts w:ascii="Arial" w:hAnsi="Arial" w:cs="Arial"/>
-        </w:rPr>
-        <w:t xml:space="preserve"> value is 25% of the array size.</w:t>
+        <w:t xml:space="preserve"> is achieved when the cutoff value is 25% of the array size.</w:t>
       </w:r>
     </w:p>
     <w:p>
@@ -733,21 +607,7 @@
         <w:rPr>
           <w:rFonts w:ascii="Arial" w:hAnsi="Arial" w:cs="Arial"/>
         </w:rPr>
-        <w:t xml:space="preserve">Any depth more significant than the max depth is not feasible as the partitioned arrays hit the </w:t>
-      </w:r>
-      <w:proofErr w:type="spellStart"/>
-      <w:r>
-        <w:rPr>
-          <w:rFonts w:ascii="Arial" w:hAnsi="Arial" w:cs="Arial"/>
-        </w:rPr>
-        <w:t>cutoff</w:t>
-      </w:r>
-      <w:proofErr w:type="spellEnd"/>
-      <w:r>
-        <w:rPr>
-          <w:rFonts w:ascii="Arial" w:hAnsi="Arial" w:cs="Arial"/>
-        </w:rPr>
-        <w:t xml:space="preserve"> and turned into a system sort.</w:t>
+        <w:t>Any depth more significant than the max depth is not feasible as the partitioned arrays hit the cutoff and turned into a system sort.</w:t>
       </w:r>
     </w:p>
     <w:p>
@@ -821,7 +681,21 @@
           <w:rFonts w:ascii="Arial" w:hAnsi="Arial" w:cs="Arial"/>
           <w:lang w:val="en-US"/>
         </w:rPr>
-        <w:t>Below are the runtimes for different combinations of Array size, threads, and cutoffs.</w:t>
+        <w:t xml:space="preserve">Below are the runtimes </w:t>
+      </w:r>
+      <w:r>
+        <w:rPr>
+          <w:rFonts w:ascii="Arial" w:hAnsi="Arial" w:cs="Arial"/>
+          <w:lang w:val="en-US"/>
+        </w:rPr>
+        <w:t xml:space="preserve">in ‘ms’ </w:t>
+      </w:r>
+      <w:r>
+        <w:rPr>
+          <w:rFonts w:ascii="Arial" w:hAnsi="Arial" w:cs="Arial"/>
+          <w:lang w:val="en-US"/>
+        </w:rPr>
+        <w:t>for different combinations of Array size, threads, and cutoffs.</w:t>
       </w:r>
     </w:p>
     <w:p>
@@ -3600,23 +3474,13 @@
           <w:lang w:val="en-US"/>
         </w:rPr>
       </w:pPr>
-    </w:p>
-    <w:p>
-      <w:pPr>
-        <w:rPr>
-          <w:rFonts w:ascii="Arial" w:hAnsi="Arial" w:cs="Arial"/>
-          <w:b/>
-          <w:bCs/>
-          <w:lang w:val="en-US"/>
-        </w:rPr>
-      </w:pPr>
       <w:r>
         <w:rPr>
           <w:rFonts w:ascii="Arial" w:hAnsi="Arial" w:cs="Arial"/>
           <w:noProof/>
         </w:rPr>
         <w:drawing>
-          <wp:inline distT="0" distB="0" distL="0" distR="0" wp14:anchorId="606BEA16" wp14:editId="765DEA7A">
+          <wp:inline distT="0" distB="0" distL="0" distR="0" wp14:anchorId="606BEA16" wp14:editId="69C3A5F9">
             <wp:extent cx="6042660" cy="2194560"/>
             <wp:effectExtent l="0" t="0" r="15240" b="15240"/>
             <wp:docPr id="1" name="Chart 1">
@@ -3727,25 +3591,7 @@
           <w:szCs w:val="28"/>
           <w:lang w:val="en-US"/>
         </w:rPr>
-        <w:t xml:space="preserve">Array size = </w:t>
-      </w:r>
-      <w:r>
-        <w:rPr>
-          <w:rFonts w:ascii="Arial" w:hAnsi="Arial" w:cs="Arial"/>
-          <w:sz w:val="28"/>
-          <w:szCs w:val="28"/>
-          <w:lang w:val="en-US"/>
-        </w:rPr>
-        <w:t>10</w:t>
-      </w:r>
-      <w:r>
-        <w:rPr>
-          <w:rFonts w:ascii="Arial" w:hAnsi="Arial" w:cs="Arial"/>
-          <w:sz w:val="28"/>
-          <w:szCs w:val="28"/>
-          <w:lang w:val="en-US"/>
-        </w:rPr>
-        <w:t>0000</w:t>
+        <w:t>Array size = 100000</w:t>
       </w:r>
     </w:p>
     <w:p>
@@ -6493,7 +6339,7 @@
         </w:rPr>
         <w:lastRenderedPageBreak/>
         <w:drawing>
-          <wp:inline distT="0" distB="0" distL="0" distR="0" wp14:anchorId="6DDBB760" wp14:editId="5ABC7E53">
+          <wp:inline distT="0" distB="0" distL="0" distR="0" wp14:anchorId="6DDBB760" wp14:editId="0BF1081A">
             <wp:extent cx="5989320" cy="2316480"/>
             <wp:effectExtent l="0" t="0" r="11430" b="7620"/>
             <wp:docPr id="5" name="Chart 5">
@@ -9397,7 +9243,7 @@
           <w:noProof/>
         </w:rPr>
         <w:drawing>
-          <wp:inline distT="0" distB="0" distL="0" distR="0" wp14:anchorId="3915C4BF" wp14:editId="16D093A2">
+          <wp:inline distT="0" distB="0" distL="0" distR="0" wp14:anchorId="3915C4BF" wp14:editId="73743761">
             <wp:extent cx="6042660" cy="2316480"/>
             <wp:effectExtent l="0" t="0" r="15240" b="7620"/>
             <wp:docPr id="10" name="Chart 10">
@@ -23403,6 +23249,61 @@
             <a:effectLst/>
           </c:spPr>
         </c:majorGridlines>
+        <c:title>
+          <c:tx>
+            <c:rich>
+              <a:bodyPr rot="0" spcFirstLastPara="1" vertOverflow="ellipsis" vert="horz" wrap="square" anchor="ctr" anchorCtr="1"/>
+              <a:lstStyle/>
+              <a:p>
+                <a:pPr>
+                  <a:defRPr sz="900" b="0" i="0" u="none" strike="noStrike" kern="1200" cap="all" baseline="0">
+                    <a:solidFill>
+                      <a:schemeClr val="tx1">
+                        <a:lumMod val="65000"/>
+                        <a:lumOff val="35000"/>
+                      </a:schemeClr>
+                    </a:solidFill>
+                    <a:latin typeface="+mn-lt"/>
+                    <a:ea typeface="+mn-ea"/>
+                    <a:cs typeface="+mn-cs"/>
+                  </a:defRPr>
+                </a:pPr>
+                <a:r>
+                  <a:rPr lang="en-US" cap="none"/>
+                  <a:t>cutoff</a:t>
+                </a:r>
+              </a:p>
+            </c:rich>
+          </c:tx>
+          <c:overlay val="0"/>
+          <c:spPr>
+            <a:noFill/>
+            <a:ln>
+              <a:noFill/>
+            </a:ln>
+            <a:effectLst/>
+          </c:spPr>
+          <c:txPr>
+            <a:bodyPr rot="0" spcFirstLastPara="1" vertOverflow="ellipsis" vert="horz" wrap="square" anchor="ctr" anchorCtr="1"/>
+            <a:lstStyle/>
+            <a:p>
+              <a:pPr>
+                <a:defRPr sz="900" b="0" i="0" u="none" strike="noStrike" kern="1200" cap="all" baseline="0">
+                  <a:solidFill>
+                    <a:schemeClr val="tx1">
+                      <a:lumMod val="65000"/>
+                      <a:lumOff val="35000"/>
+                    </a:schemeClr>
+                  </a:solidFill>
+                  <a:latin typeface="+mn-lt"/>
+                  <a:ea typeface="+mn-ea"/>
+                  <a:cs typeface="+mn-cs"/>
+                </a:defRPr>
+              </a:pPr>
+              <a:endParaRPr lang="en-US"/>
+            </a:p>
+          </c:txPr>
+        </c:title>
         <c:numFmt formatCode="General" sourceLinked="1"/>
         <c:majorTickMark val="none"/>
         <c:minorTickMark val="none"/>
@@ -23465,6 +23366,66 @@
             <a:effectLst/>
           </c:spPr>
         </c:majorGridlines>
+        <c:title>
+          <c:tx>
+            <c:rich>
+              <a:bodyPr rot="-5400000" spcFirstLastPara="1" vertOverflow="ellipsis" vert="horz" wrap="square" anchor="ctr" anchorCtr="1"/>
+              <a:lstStyle/>
+              <a:p>
+                <a:pPr>
+                  <a:defRPr sz="900" b="0" i="0" u="none" strike="noStrike" kern="1200" cap="none" baseline="0">
+                    <a:solidFill>
+                      <a:schemeClr val="tx1">
+                        <a:lumMod val="65000"/>
+                        <a:lumOff val="35000"/>
+                      </a:schemeClr>
+                    </a:solidFill>
+                    <a:latin typeface="+mn-lt"/>
+                    <a:ea typeface="+mn-ea"/>
+                    <a:cs typeface="+mn-cs"/>
+                  </a:defRPr>
+                </a:pPr>
+                <a:r>
+                  <a:rPr lang="en-US" cap="none"/>
+                  <a:t>runtime</a:t>
+                </a:r>
+                <a:r>
+                  <a:rPr lang="en-US" cap="none" baseline="0"/>
+                  <a:t> (ms)</a:t>
+                </a:r>
+                <a:endParaRPr lang="en-US" cap="none"/>
+              </a:p>
+            </c:rich>
+          </c:tx>
+          <c:overlay val="0"/>
+          <c:spPr>
+            <a:noFill/>
+            <a:ln>
+              <a:noFill/>
+            </a:ln>
+            <a:effectLst/>
+          </c:spPr>
+          <c:txPr>
+            <a:bodyPr rot="-5400000" spcFirstLastPara="1" vertOverflow="ellipsis" vert="horz" wrap="square" anchor="ctr" anchorCtr="1"/>
+            <a:lstStyle/>
+            <a:p>
+              <a:pPr>
+                <a:defRPr sz="900" b="0" i="0" u="none" strike="noStrike" kern="1200" cap="none" baseline="0">
+                  <a:solidFill>
+                    <a:schemeClr val="tx1">
+                      <a:lumMod val="65000"/>
+                      <a:lumOff val="35000"/>
+                    </a:schemeClr>
+                  </a:solidFill>
+                  <a:latin typeface="+mn-lt"/>
+                  <a:ea typeface="+mn-ea"/>
+                  <a:cs typeface="+mn-cs"/>
+                </a:defRPr>
+              </a:pPr>
+              <a:endParaRPr lang="en-US"/>
+            </a:p>
+          </c:txPr>
+        </c:title>
         <c:numFmt formatCode="General" sourceLinked="1"/>
         <c:majorTickMark val="none"/>
         <c:minorTickMark val="none"/>
@@ -24849,6 +24810,61 @@
             <a:effectLst/>
           </c:spPr>
         </c:majorGridlines>
+        <c:title>
+          <c:tx>
+            <c:rich>
+              <a:bodyPr rot="0" spcFirstLastPara="1" vertOverflow="ellipsis" vert="horz" wrap="square" anchor="ctr" anchorCtr="1"/>
+              <a:lstStyle/>
+              <a:p>
+                <a:pPr>
+                  <a:defRPr sz="900" b="0" i="0" u="none" strike="noStrike" kern="1200" cap="none" baseline="0">
+                    <a:solidFill>
+                      <a:schemeClr val="tx1">
+                        <a:lumMod val="65000"/>
+                        <a:lumOff val="35000"/>
+                      </a:schemeClr>
+                    </a:solidFill>
+                    <a:latin typeface="+mn-lt"/>
+                    <a:ea typeface="+mn-ea"/>
+                    <a:cs typeface="+mn-cs"/>
+                  </a:defRPr>
+                </a:pPr>
+                <a:r>
+                  <a:rPr lang="en-US" cap="none"/>
+                  <a:t>cutoff</a:t>
+                </a:r>
+              </a:p>
+            </c:rich>
+          </c:tx>
+          <c:overlay val="0"/>
+          <c:spPr>
+            <a:noFill/>
+            <a:ln>
+              <a:noFill/>
+            </a:ln>
+            <a:effectLst/>
+          </c:spPr>
+          <c:txPr>
+            <a:bodyPr rot="0" spcFirstLastPara="1" vertOverflow="ellipsis" vert="horz" wrap="square" anchor="ctr" anchorCtr="1"/>
+            <a:lstStyle/>
+            <a:p>
+              <a:pPr>
+                <a:defRPr sz="900" b="0" i="0" u="none" strike="noStrike" kern="1200" cap="none" baseline="0">
+                  <a:solidFill>
+                    <a:schemeClr val="tx1">
+                      <a:lumMod val="65000"/>
+                      <a:lumOff val="35000"/>
+                    </a:schemeClr>
+                  </a:solidFill>
+                  <a:latin typeface="+mn-lt"/>
+                  <a:ea typeface="+mn-ea"/>
+                  <a:cs typeface="+mn-cs"/>
+                </a:defRPr>
+              </a:pPr>
+              <a:endParaRPr lang="en-US"/>
+            </a:p>
+          </c:txPr>
+        </c:title>
         <c:numFmt formatCode="General" sourceLinked="1"/>
         <c:majorTickMark val="none"/>
         <c:minorTickMark val="none"/>
@@ -24911,6 +24927,61 @@
             <a:effectLst/>
           </c:spPr>
         </c:majorGridlines>
+        <c:title>
+          <c:tx>
+            <c:rich>
+              <a:bodyPr rot="-5400000" spcFirstLastPara="1" vertOverflow="ellipsis" vert="horz" wrap="square" anchor="ctr" anchorCtr="1"/>
+              <a:lstStyle/>
+              <a:p>
+                <a:pPr>
+                  <a:defRPr sz="900" b="0" i="0" u="none" strike="noStrike" kern="1200" cap="none" baseline="0">
+                    <a:solidFill>
+                      <a:schemeClr val="tx1">
+                        <a:lumMod val="65000"/>
+                        <a:lumOff val="35000"/>
+                      </a:schemeClr>
+                    </a:solidFill>
+                    <a:latin typeface="+mn-lt"/>
+                    <a:ea typeface="+mn-ea"/>
+                    <a:cs typeface="+mn-cs"/>
+                  </a:defRPr>
+                </a:pPr>
+                <a:r>
+                  <a:rPr lang="en-US" cap="none"/>
+                  <a:t>runtime (ms)</a:t>
+                </a:r>
+              </a:p>
+            </c:rich>
+          </c:tx>
+          <c:overlay val="0"/>
+          <c:spPr>
+            <a:noFill/>
+            <a:ln>
+              <a:noFill/>
+            </a:ln>
+            <a:effectLst/>
+          </c:spPr>
+          <c:txPr>
+            <a:bodyPr rot="-5400000" spcFirstLastPara="1" vertOverflow="ellipsis" vert="horz" wrap="square" anchor="ctr" anchorCtr="1"/>
+            <a:lstStyle/>
+            <a:p>
+              <a:pPr>
+                <a:defRPr sz="900" b="0" i="0" u="none" strike="noStrike" kern="1200" cap="none" baseline="0">
+                  <a:solidFill>
+                    <a:schemeClr val="tx1">
+                      <a:lumMod val="65000"/>
+                      <a:lumOff val="35000"/>
+                    </a:schemeClr>
+                  </a:solidFill>
+                  <a:latin typeface="+mn-lt"/>
+                  <a:ea typeface="+mn-ea"/>
+                  <a:cs typeface="+mn-cs"/>
+                </a:defRPr>
+              </a:pPr>
+              <a:endParaRPr lang="en-US"/>
+            </a:p>
+          </c:txPr>
+        </c:title>
         <c:numFmt formatCode="General" sourceLinked="1"/>
         <c:majorTickMark val="none"/>
         <c:minorTickMark val="none"/>
@@ -26295,6 +26366,61 @@
             <a:effectLst/>
           </c:spPr>
         </c:majorGridlines>
+        <c:title>
+          <c:tx>
+            <c:rich>
+              <a:bodyPr rot="0" spcFirstLastPara="1" vertOverflow="ellipsis" vert="horz" wrap="square" anchor="ctr" anchorCtr="1"/>
+              <a:lstStyle/>
+              <a:p>
+                <a:pPr>
+                  <a:defRPr sz="900" b="0" i="0" u="none" strike="noStrike" kern="1200" cap="none" baseline="0">
+                    <a:solidFill>
+                      <a:schemeClr val="tx1">
+                        <a:lumMod val="65000"/>
+                        <a:lumOff val="35000"/>
+                      </a:schemeClr>
+                    </a:solidFill>
+                    <a:latin typeface="+mn-lt"/>
+                    <a:ea typeface="+mn-ea"/>
+                    <a:cs typeface="+mn-cs"/>
+                  </a:defRPr>
+                </a:pPr>
+                <a:r>
+                  <a:rPr lang="en-US" cap="none"/>
+                  <a:t>cutoff</a:t>
+                </a:r>
+              </a:p>
+            </c:rich>
+          </c:tx>
+          <c:overlay val="0"/>
+          <c:spPr>
+            <a:noFill/>
+            <a:ln>
+              <a:noFill/>
+            </a:ln>
+            <a:effectLst/>
+          </c:spPr>
+          <c:txPr>
+            <a:bodyPr rot="0" spcFirstLastPara="1" vertOverflow="ellipsis" vert="horz" wrap="square" anchor="ctr" anchorCtr="1"/>
+            <a:lstStyle/>
+            <a:p>
+              <a:pPr>
+                <a:defRPr sz="900" b="0" i="0" u="none" strike="noStrike" kern="1200" cap="none" baseline="0">
+                  <a:solidFill>
+                    <a:schemeClr val="tx1">
+                      <a:lumMod val="65000"/>
+                      <a:lumOff val="35000"/>
+                    </a:schemeClr>
+                  </a:solidFill>
+                  <a:latin typeface="+mn-lt"/>
+                  <a:ea typeface="+mn-ea"/>
+                  <a:cs typeface="+mn-cs"/>
+                </a:defRPr>
+              </a:pPr>
+              <a:endParaRPr lang="en-US"/>
+            </a:p>
+          </c:txPr>
+        </c:title>
         <c:numFmt formatCode="General" sourceLinked="1"/>
         <c:majorTickMark val="none"/>
         <c:minorTickMark val="none"/>
@@ -26357,6 +26483,61 @@
             <a:effectLst/>
           </c:spPr>
         </c:majorGridlines>
+        <c:title>
+          <c:tx>
+            <c:rich>
+              <a:bodyPr rot="-5400000" spcFirstLastPara="1" vertOverflow="ellipsis" vert="horz" wrap="square" anchor="ctr" anchorCtr="1"/>
+              <a:lstStyle/>
+              <a:p>
+                <a:pPr>
+                  <a:defRPr sz="900" b="0" i="0" u="none" strike="noStrike" kern="1200" cap="none" baseline="0">
+                    <a:solidFill>
+                      <a:schemeClr val="tx1">
+                        <a:lumMod val="65000"/>
+                        <a:lumOff val="35000"/>
+                      </a:schemeClr>
+                    </a:solidFill>
+                    <a:latin typeface="+mn-lt"/>
+                    <a:ea typeface="+mn-ea"/>
+                    <a:cs typeface="+mn-cs"/>
+                  </a:defRPr>
+                </a:pPr>
+                <a:r>
+                  <a:rPr lang="en-US" cap="none"/>
+                  <a:t>runtime (ms)</a:t>
+                </a:r>
+              </a:p>
+            </c:rich>
+          </c:tx>
+          <c:overlay val="0"/>
+          <c:spPr>
+            <a:noFill/>
+            <a:ln>
+              <a:noFill/>
+            </a:ln>
+            <a:effectLst/>
+          </c:spPr>
+          <c:txPr>
+            <a:bodyPr rot="-5400000" spcFirstLastPara="1" vertOverflow="ellipsis" vert="horz" wrap="square" anchor="ctr" anchorCtr="1"/>
+            <a:lstStyle/>
+            <a:p>
+              <a:pPr>
+                <a:defRPr sz="900" b="0" i="0" u="none" strike="noStrike" kern="1200" cap="none" baseline="0">
+                  <a:solidFill>
+                    <a:schemeClr val="tx1">
+                      <a:lumMod val="65000"/>
+                      <a:lumOff val="35000"/>
+                    </a:schemeClr>
+                  </a:solidFill>
+                  <a:latin typeface="+mn-lt"/>
+                  <a:ea typeface="+mn-ea"/>
+                  <a:cs typeface="+mn-cs"/>
+                </a:defRPr>
+              </a:pPr>
+              <a:endParaRPr lang="en-US"/>
+            </a:p>
+          </c:txPr>
+        </c:title>
         <c:numFmt formatCode="General" sourceLinked="1"/>
         <c:majorTickMark val="none"/>
         <c:minorTickMark val="none"/>

</xml_diff>